<commit_message>
spring cloud config server
</commit_message>
<xml_diff>
--- a/Spring Microserivces.docx
+++ b/Spring Microserivces.docx
@@ -2851,6 +2851,1534 @@
       </w:r>
       <w:r>
         <w:t xml:space="preserve"> FeignClient is reusable but RestTemplate is not and also FeignClient does the type conversion internally while creating the interface methods.</w:t>
+      </w:r>
+    </w:p>
+    <w:p/>
+    <w:p>
+      <w:r>
+        <w:rPr>
+          <w:highlight w:val="yellow"/>
+        </w:rPr>
+        <w:t>Note:</w:t>
+      </w:r>
+      <w:r>
+        <w:t xml:space="preserve"> </w:t>
+      </w:r>
+      <w:r>
+        <w:t>The default configuration file the spring boot always loads is “application.yml/properties”, but there’s a file ‘bootstrap.yml/properties’ which is loaded before application.yml/properties</w:t>
+      </w:r>
+    </w:p>
+    <w:p/>
+    <w:p/>
+    <w:p>
+      <w:r>
+        <w:rPr>
+          <w:highlight w:val="yellow"/>
+        </w:rPr>
+        <w:t>Distributed Configuration or Spring Cloud config server</w:t>
+      </w:r>
+    </w:p>
+    <w:p>
+      <w:r>
+        <w:rPr>
+          <w:noProof/>
+        </w:rPr>
+        <w:drawing>
+          <wp:inline distT="0" distB="0" distL="0" distR="0" wp14:anchorId="6353B05F" wp14:editId="7D857999">
+            <wp:extent cx="5731510" cy="3093085"/>
+            <wp:effectExtent l="0" t="0" r="2540" b="0"/>
+            <wp:docPr id="25" name="Picture 25"/>
+            <wp:cNvGraphicFramePr>
+              <a:graphicFrameLocks xmlns:a="http://schemas.openxmlformats.org/drawingml/2006/main" noChangeAspect="1"/>
+            </wp:cNvGraphicFramePr>
+            <a:graphic xmlns:a="http://schemas.openxmlformats.org/drawingml/2006/main">
+              <a:graphicData uri="http://schemas.openxmlformats.org/drawingml/2006/picture">
+                <pic:pic xmlns:pic="http://schemas.openxmlformats.org/drawingml/2006/picture">
+                  <pic:nvPicPr>
+                    <pic:cNvPr id="0" name="Picture 1"/>
+                    <pic:cNvPicPr>
+                      <a:picLocks noChangeAspect="1" noChangeArrowheads="1"/>
+                    </pic:cNvPicPr>
+                  </pic:nvPicPr>
+                  <pic:blipFill>
+                    <a:blip r:embed="rId40">
+                      <a:extLst>
+                        <a:ext uri="{28A0092B-C50C-407E-A947-70E740481C1C}">
+                          <a14:useLocalDpi xmlns:a14="http://schemas.microsoft.com/office/drawing/2010/main" val="0"/>
+                        </a:ext>
+                      </a:extLst>
+                    </a:blip>
+                    <a:srcRect/>
+                    <a:stretch>
+                      <a:fillRect/>
+                    </a:stretch>
+                  </pic:blipFill>
+                  <pic:spPr bwMode="auto">
+                    <a:xfrm>
+                      <a:off x="0" y="0"/>
+                      <a:ext cx="5731510" cy="3093085"/>
+                    </a:xfrm>
+                    <a:prstGeom prst="rect">
+                      <a:avLst/>
+                    </a:prstGeom>
+                    <a:noFill/>
+                    <a:ln>
+                      <a:noFill/>
+                    </a:ln>
+                  </pic:spPr>
+                </pic:pic>
+              </a:graphicData>
+            </a:graphic>
+          </wp:inline>
+        </w:drawing>
+      </w:r>
+    </w:p>
+    <w:p>
+      <w:pPr>
+        <w:pStyle w:val="ListParagraph"/>
+        <w:numPr>
+          <w:ilvl w:val="0"/>
+          <w:numId w:val="2"/>
+        </w:numPr>
+      </w:pPr>
+      <w:r>
+        <w:t>This allows you to maintain common configurations for multiple microservices</w:t>
+      </w:r>
+    </w:p>
+    <w:p>
+      <w:pPr>
+        <w:pStyle w:val="ListParagraph"/>
+        <w:numPr>
+          <w:ilvl w:val="0"/>
+          <w:numId w:val="2"/>
+        </w:numPr>
+      </w:pPr>
+      <w:r>
+        <w:t xml:space="preserve">You can have multiple configuration files for different deployment pipeline like development, testing &amp; production, so that at runtime the microservice can pull the specific configuration file related to the environment its running </w:t>
+      </w:r>
+    </w:p>
+    <w:p>
+      <w:pPr>
+        <w:pStyle w:val="ListParagraph"/>
+      </w:pPr>
+      <w:r>
+        <w:t>i.e., java -jar file.jar --active.profile=file-name</w:t>
+      </w:r>
+    </w:p>
+    <w:p>
+      <w:pPr>
+        <w:pStyle w:val="ListParagraph"/>
+      </w:pPr>
+      <w:r>
+        <w:t>The above command is usually used to full the configuration file by providing its name at runtime</w:t>
+      </w:r>
+    </w:p>
+    <w:p>
+      <w:pPr>
+        <w:pStyle w:val="ListParagraph"/>
+        <w:numPr>
+          <w:ilvl w:val="0"/>
+          <w:numId w:val="2"/>
+        </w:numPr>
+      </w:pPr>
+      <w:r>
+        <w:t>You can also privatize the configuration files so that only the microserivces with proper credentials can connect to the cloud to pull the configuration files</w:t>
+      </w:r>
+    </w:p>
+    <w:p>
+      <w:pPr>
+        <w:pStyle w:val="ListParagraph"/>
+        <w:numPr>
+          <w:ilvl w:val="0"/>
+          <w:numId w:val="2"/>
+        </w:numPr>
+      </w:pPr>
+      <w:r>
+        <w:t>You can also encrypt the configuration file data and make microservice decrypt the configuration file data</w:t>
+      </w:r>
+    </w:p>
+    <w:p>
+      <w:r>
+        <w:t>All the above features are provided in spring cloud config server, it is a library which allows you to configure the application properties in cloud (GIT/AWS/SVN)</w:t>
+      </w:r>
+      <w:r>
+        <w:t>.</w:t>
+      </w:r>
+    </w:p>
+    <w:p>
+      <w:r>
+        <w:rPr>
+          <w:highlight w:val="yellow"/>
+        </w:rPr>
+        <w:t>How does this spring cloud configuration work</w:t>
+      </w:r>
+    </w:p>
+    <w:p>
+      <w:r>
+        <w:rPr>
+          <w:noProof/>
+        </w:rPr>
+        <w:lastRenderedPageBreak/>
+        <w:drawing>
+          <wp:inline distT="0" distB="0" distL="0" distR="0" wp14:anchorId="305B6675" wp14:editId="7B0B0A15">
+            <wp:extent cx="5727700" cy="3211195"/>
+            <wp:effectExtent l="0" t="0" r="6350" b="8255"/>
+            <wp:docPr id="27" name="Picture 27"/>
+            <wp:cNvGraphicFramePr>
+              <a:graphicFrameLocks xmlns:a="http://schemas.openxmlformats.org/drawingml/2006/main" noChangeAspect="1"/>
+            </wp:cNvGraphicFramePr>
+            <a:graphic xmlns:a="http://schemas.openxmlformats.org/drawingml/2006/main">
+              <a:graphicData uri="http://schemas.openxmlformats.org/drawingml/2006/picture">
+                <pic:pic xmlns:pic="http://schemas.openxmlformats.org/drawingml/2006/picture">
+                  <pic:nvPicPr>
+                    <pic:cNvPr id="0" name="Picture 2"/>
+                    <pic:cNvPicPr>
+                      <a:picLocks noChangeAspect="1" noChangeArrowheads="1"/>
+                    </pic:cNvPicPr>
+                  </pic:nvPicPr>
+                  <pic:blipFill>
+                    <a:blip r:embed="rId41">
+                      <a:extLst>
+                        <a:ext uri="{28A0092B-C50C-407E-A947-70E740481C1C}">
+                          <a14:useLocalDpi xmlns:a14="http://schemas.microsoft.com/office/drawing/2010/main" val="0"/>
+                        </a:ext>
+                      </a:extLst>
+                    </a:blip>
+                    <a:srcRect/>
+                    <a:stretch>
+                      <a:fillRect/>
+                    </a:stretch>
+                  </pic:blipFill>
+                  <pic:spPr bwMode="auto">
+                    <a:xfrm>
+                      <a:off x="0" y="0"/>
+                      <a:ext cx="5727700" cy="3211195"/>
+                    </a:xfrm>
+                    <a:prstGeom prst="rect">
+                      <a:avLst/>
+                    </a:prstGeom>
+                    <a:noFill/>
+                    <a:ln>
+                      <a:noFill/>
+                    </a:ln>
+                  </pic:spPr>
+                </pic:pic>
+              </a:graphicData>
+            </a:graphic>
+          </wp:inline>
+        </w:drawing>
+      </w:r>
+    </w:p>
+    <w:p>
+      <w:r>
+        <w:t>Spring Cloud Config Server is a program that can connect to any cloud environment like GIT, SVN, AWS, Azure and so on.</w:t>
+      </w:r>
+    </w:p>
+    <w:p>
+      <w:r>
+        <w:rPr>
+          <w:highlight w:val="yellow"/>
+        </w:rPr>
+        <w:t>@EnableConfigServer</w:t>
+      </w:r>
+      <w:r>
+        <w:t xml:space="preserve"> is the annotation spring cloud configuration server program must use to connect to the cloud, here the program must have the url of the cloud</w:t>
+      </w:r>
+    </w:p>
+    <w:p>
+      <w:r>
+        <w:rPr>
+          <w:highlight w:val="yellow"/>
+        </w:rPr>
+        <w:t>Config Client:</w:t>
+      </w:r>
+      <w:r>
+        <w:t xml:space="preserve"> These are the client programs could be the microservices who connects to config server not the actual cloud location, they will have the url of the config server, once they connect to the configuration server they pull the configuration files via spring cloud config server, client specify the configuration file in their property file.</w:t>
+      </w:r>
+    </w:p>
+    <w:p>
+      <w:r>
+        <w:rPr>
+          <w:noProof/>
+        </w:rPr>
+        <w:drawing>
+          <wp:inline distT="0" distB="0" distL="0" distR="0" wp14:anchorId="7D11624D" wp14:editId="306F98A7">
+            <wp:extent cx="5727700" cy="2508885"/>
+            <wp:effectExtent l="0" t="0" r="6350" b="5715"/>
+            <wp:docPr id="36" name="Picture 36"/>
+            <wp:cNvGraphicFramePr>
+              <a:graphicFrameLocks xmlns:a="http://schemas.openxmlformats.org/drawingml/2006/main" noChangeAspect="1"/>
+            </wp:cNvGraphicFramePr>
+            <a:graphic xmlns:a="http://schemas.openxmlformats.org/drawingml/2006/main">
+              <a:graphicData uri="http://schemas.openxmlformats.org/drawingml/2006/picture">
+                <pic:pic xmlns:pic="http://schemas.openxmlformats.org/drawingml/2006/picture">
+                  <pic:nvPicPr>
+                    <pic:cNvPr id="0" name="Picture 3"/>
+                    <pic:cNvPicPr>
+                      <a:picLocks noChangeAspect="1" noChangeArrowheads="1"/>
+                    </pic:cNvPicPr>
+                  </pic:nvPicPr>
+                  <pic:blipFill>
+                    <a:blip r:embed="rId42">
+                      <a:extLst>
+                        <a:ext uri="{28A0092B-C50C-407E-A947-70E740481C1C}">
+                          <a14:useLocalDpi xmlns:a14="http://schemas.microsoft.com/office/drawing/2010/main" val="0"/>
+                        </a:ext>
+                      </a:extLst>
+                    </a:blip>
+                    <a:srcRect/>
+                    <a:stretch>
+                      <a:fillRect/>
+                    </a:stretch>
+                  </pic:blipFill>
+                  <pic:spPr bwMode="auto">
+                    <a:xfrm>
+                      <a:off x="0" y="0"/>
+                      <a:ext cx="5727700" cy="2508885"/>
+                    </a:xfrm>
+                    <a:prstGeom prst="rect">
+                      <a:avLst/>
+                    </a:prstGeom>
+                    <a:noFill/>
+                    <a:ln>
+                      <a:noFill/>
+                    </a:ln>
+                  </pic:spPr>
+                </pic:pic>
+              </a:graphicData>
+            </a:graphic>
+          </wp:inline>
+        </w:drawing>
+      </w:r>
+    </w:p>
+    <w:p>
+      <w:r>
+        <w:t>In Git there are 3 files named hello-dev.yml, hello-test.yml, hello-prod.yml that has a simple property with hello world message:</w:t>
+      </w:r>
+    </w:p>
+    <w:p>
+      <w:r>
+        <w:rPr>
+          <w:highlight w:val="yellow"/>
+        </w:rPr>
+        <w:t>hello-dev.yml</w:t>
+      </w:r>
+    </w:p>
+    <w:p>
+      <w:r>
+        <w:rPr>
+          <w:noProof/>
+        </w:rPr>
+        <w:lastRenderedPageBreak/>
+        <w:drawing>
+          <wp:inline distT="0" distB="0" distL="0" distR="0" wp14:anchorId="2034C236" wp14:editId="67DDC421">
+            <wp:extent cx="5669280" cy="1371600"/>
+            <wp:effectExtent l="0" t="0" r="7620" b="0"/>
+            <wp:docPr id="37" name="Picture 37"/>
+            <wp:cNvGraphicFramePr>
+              <a:graphicFrameLocks xmlns:a="http://schemas.openxmlformats.org/drawingml/2006/main" noChangeAspect="1"/>
+            </wp:cNvGraphicFramePr>
+            <a:graphic xmlns:a="http://schemas.openxmlformats.org/drawingml/2006/main">
+              <a:graphicData uri="http://schemas.openxmlformats.org/drawingml/2006/picture">
+                <pic:pic xmlns:pic="http://schemas.openxmlformats.org/drawingml/2006/picture">
+                  <pic:nvPicPr>
+                    <pic:cNvPr id="0" name="Picture 4"/>
+                    <pic:cNvPicPr>
+                      <a:picLocks noChangeAspect="1" noChangeArrowheads="1"/>
+                    </pic:cNvPicPr>
+                  </pic:nvPicPr>
+                  <pic:blipFill>
+                    <a:blip r:embed="rId43">
+                      <a:extLst>
+                        <a:ext uri="{28A0092B-C50C-407E-A947-70E740481C1C}">
+                          <a14:useLocalDpi xmlns:a14="http://schemas.microsoft.com/office/drawing/2010/main" val="0"/>
+                        </a:ext>
+                      </a:extLst>
+                    </a:blip>
+                    <a:srcRect/>
+                    <a:stretch>
+                      <a:fillRect/>
+                    </a:stretch>
+                  </pic:blipFill>
+                  <pic:spPr bwMode="auto">
+                    <a:xfrm>
+                      <a:off x="0" y="0"/>
+                      <a:ext cx="5669280" cy="1371600"/>
+                    </a:xfrm>
+                    <a:prstGeom prst="rect">
+                      <a:avLst/>
+                    </a:prstGeom>
+                    <a:noFill/>
+                    <a:ln>
+                      <a:noFill/>
+                    </a:ln>
+                  </pic:spPr>
+                </pic:pic>
+              </a:graphicData>
+            </a:graphic>
+          </wp:inline>
+        </w:drawing>
+      </w:r>
+    </w:p>
+    <w:p>
+      <w:r>
+        <w:rPr>
+          <w:highlight w:val="yellow"/>
+        </w:rPr>
+        <w:t>hello-test.yml</w:t>
+      </w:r>
+    </w:p>
+    <w:p>
+      <w:r>
+        <w:rPr>
+          <w:noProof/>
+        </w:rPr>
+        <w:drawing>
+          <wp:inline distT="0" distB="0" distL="0" distR="0" wp14:anchorId="1FC67D71" wp14:editId="104083FF">
+            <wp:extent cx="5727700" cy="1514475"/>
+            <wp:effectExtent l="0" t="0" r="6350" b="9525"/>
+            <wp:docPr id="38" name="Picture 38"/>
+            <wp:cNvGraphicFramePr>
+              <a:graphicFrameLocks xmlns:a="http://schemas.openxmlformats.org/drawingml/2006/main" noChangeAspect="1"/>
+            </wp:cNvGraphicFramePr>
+            <a:graphic xmlns:a="http://schemas.openxmlformats.org/drawingml/2006/main">
+              <a:graphicData uri="http://schemas.openxmlformats.org/drawingml/2006/picture">
+                <pic:pic xmlns:pic="http://schemas.openxmlformats.org/drawingml/2006/picture">
+                  <pic:nvPicPr>
+                    <pic:cNvPr id="0" name="Picture 5"/>
+                    <pic:cNvPicPr>
+                      <a:picLocks noChangeAspect="1" noChangeArrowheads="1"/>
+                    </pic:cNvPicPr>
+                  </pic:nvPicPr>
+                  <pic:blipFill>
+                    <a:blip r:embed="rId44">
+                      <a:extLst>
+                        <a:ext uri="{28A0092B-C50C-407E-A947-70E740481C1C}">
+                          <a14:useLocalDpi xmlns:a14="http://schemas.microsoft.com/office/drawing/2010/main" val="0"/>
+                        </a:ext>
+                      </a:extLst>
+                    </a:blip>
+                    <a:srcRect/>
+                    <a:stretch>
+                      <a:fillRect/>
+                    </a:stretch>
+                  </pic:blipFill>
+                  <pic:spPr bwMode="auto">
+                    <a:xfrm>
+                      <a:off x="0" y="0"/>
+                      <a:ext cx="5727700" cy="1514475"/>
+                    </a:xfrm>
+                    <a:prstGeom prst="rect">
+                      <a:avLst/>
+                    </a:prstGeom>
+                    <a:noFill/>
+                    <a:ln>
+                      <a:noFill/>
+                    </a:ln>
+                  </pic:spPr>
+                </pic:pic>
+              </a:graphicData>
+            </a:graphic>
+          </wp:inline>
+        </w:drawing>
+      </w:r>
+    </w:p>
+    <w:p>
+      <w:r>
+        <w:rPr>
+          <w:highlight w:val="yellow"/>
+        </w:rPr>
+        <w:t>hello-prod.yml</w:t>
+      </w:r>
+    </w:p>
+    <w:p>
+      <w:r>
+        <w:rPr>
+          <w:noProof/>
+        </w:rPr>
+        <w:drawing>
+          <wp:inline distT="0" distB="0" distL="0" distR="0" wp14:anchorId="480042A0" wp14:editId="74E9B70B">
+            <wp:extent cx="5552440" cy="1894840"/>
+            <wp:effectExtent l="0" t="0" r="0" b="0"/>
+            <wp:docPr id="39" name="Picture 39"/>
+            <wp:cNvGraphicFramePr>
+              <a:graphicFrameLocks xmlns:a="http://schemas.openxmlformats.org/drawingml/2006/main" noChangeAspect="1"/>
+            </wp:cNvGraphicFramePr>
+            <a:graphic xmlns:a="http://schemas.openxmlformats.org/drawingml/2006/main">
+              <a:graphicData uri="http://schemas.openxmlformats.org/drawingml/2006/picture">
+                <pic:pic xmlns:pic="http://schemas.openxmlformats.org/drawingml/2006/picture">
+                  <pic:nvPicPr>
+                    <pic:cNvPr id="0" name="Picture 6"/>
+                    <pic:cNvPicPr>
+                      <a:picLocks noChangeAspect="1" noChangeArrowheads="1"/>
+                    </pic:cNvPicPr>
+                  </pic:nvPicPr>
+                  <pic:blipFill>
+                    <a:blip r:embed="rId45">
+                      <a:extLst>
+                        <a:ext uri="{28A0092B-C50C-407E-A947-70E740481C1C}">
+                          <a14:useLocalDpi xmlns:a14="http://schemas.microsoft.com/office/drawing/2010/main" val="0"/>
+                        </a:ext>
+                      </a:extLst>
+                    </a:blip>
+                    <a:srcRect/>
+                    <a:stretch>
+                      <a:fillRect/>
+                    </a:stretch>
+                  </pic:blipFill>
+                  <pic:spPr bwMode="auto">
+                    <a:xfrm>
+                      <a:off x="0" y="0"/>
+                      <a:ext cx="5552440" cy="1894840"/>
+                    </a:xfrm>
+                    <a:prstGeom prst="rect">
+                      <a:avLst/>
+                    </a:prstGeom>
+                    <a:noFill/>
+                    <a:ln>
+                      <a:noFill/>
+                    </a:ln>
+                  </pic:spPr>
+                </pic:pic>
+              </a:graphicData>
+            </a:graphic>
+          </wp:inline>
+        </w:drawing>
+      </w:r>
+    </w:p>
+    <w:p>
+      <w:r>
+        <w:rPr>
+          <w:highlight w:val="yellow"/>
+        </w:rPr>
+        <w:t>Now these 3 files are available in the GIT</w:t>
+      </w:r>
+      <w:r>
+        <w:t xml:space="preserve">  the url of this GIT is: </w:t>
+      </w:r>
+      <w:hyperlink r:id="rId46" w:history="1">
+        <w:r>
+          <w:rPr>
+            <w:rStyle w:val="Hyperlink"/>
+          </w:rPr>
+          <w:t>https://github.com/Kishor-C/spring-cloud-config.git</w:t>
+        </w:r>
+      </w:hyperlink>
+    </w:p>
+    <w:p>
+      <w:r>
+        <w:t>The above url must be used config server</w:t>
+      </w:r>
+    </w:p>
+    <w:p>
+      <w:r>
+        <w:rPr>
+          <w:noProof/>
+        </w:rPr>
+        <w:lastRenderedPageBreak/>
+        <w:drawing>
+          <wp:inline distT="0" distB="0" distL="0" distR="0" wp14:anchorId="1FE79B0F" wp14:editId="355C707E">
+            <wp:extent cx="5588635" cy="4067175"/>
+            <wp:effectExtent l="0" t="0" r="0" b="9525"/>
+            <wp:docPr id="40" name="Picture 40"/>
+            <wp:cNvGraphicFramePr>
+              <a:graphicFrameLocks xmlns:a="http://schemas.openxmlformats.org/drawingml/2006/main" noChangeAspect="1"/>
+            </wp:cNvGraphicFramePr>
+            <a:graphic xmlns:a="http://schemas.openxmlformats.org/drawingml/2006/main">
+              <a:graphicData uri="http://schemas.openxmlformats.org/drawingml/2006/picture">
+                <pic:pic xmlns:pic="http://schemas.openxmlformats.org/drawingml/2006/picture">
+                  <pic:nvPicPr>
+                    <pic:cNvPr id="0" name="Picture 7"/>
+                    <pic:cNvPicPr>
+                      <a:picLocks noChangeAspect="1" noChangeArrowheads="1"/>
+                    </pic:cNvPicPr>
+                  </pic:nvPicPr>
+                  <pic:blipFill>
+                    <a:blip r:embed="rId47">
+                      <a:extLst>
+                        <a:ext uri="{28A0092B-C50C-407E-A947-70E740481C1C}">
+                          <a14:useLocalDpi xmlns:a14="http://schemas.microsoft.com/office/drawing/2010/main" val="0"/>
+                        </a:ext>
+                      </a:extLst>
+                    </a:blip>
+                    <a:srcRect/>
+                    <a:stretch>
+                      <a:fillRect/>
+                    </a:stretch>
+                  </pic:blipFill>
+                  <pic:spPr bwMode="auto">
+                    <a:xfrm>
+                      <a:off x="0" y="0"/>
+                      <a:ext cx="5588635" cy="4067175"/>
+                    </a:xfrm>
+                    <a:prstGeom prst="rect">
+                      <a:avLst/>
+                    </a:prstGeom>
+                    <a:noFill/>
+                    <a:ln>
+                      <a:noFill/>
+                    </a:ln>
+                  </pic:spPr>
+                </pic:pic>
+              </a:graphicData>
+            </a:graphic>
+          </wp:inline>
+        </w:drawing>
+      </w:r>
+    </w:p>
+    <w:p>
+      <w:r>
+        <w:rPr>
+          <w:highlight w:val="yellow"/>
+        </w:rPr>
+        <w:t>Creating a project for configuration server that connects to the GIT</w:t>
+      </w:r>
+    </w:p>
+    <w:p>
+      <w:r>
+        <w:rPr>
+          <w:noProof/>
+        </w:rPr>
+        <w:drawing>
+          <wp:inline distT="0" distB="0" distL="0" distR="0" wp14:anchorId="756B5586" wp14:editId="17C9A133">
+            <wp:extent cx="5731510" cy="2729230"/>
+            <wp:effectExtent l="0" t="0" r="2540" b="0"/>
+            <wp:docPr id="41" name="Picture 41"/>
+            <wp:cNvGraphicFramePr>
+              <a:graphicFrameLocks xmlns:a="http://schemas.openxmlformats.org/drawingml/2006/main" noChangeAspect="1"/>
+            </wp:cNvGraphicFramePr>
+            <a:graphic xmlns:a="http://schemas.openxmlformats.org/drawingml/2006/main">
+              <a:graphicData uri="http://schemas.openxmlformats.org/drawingml/2006/picture">
+                <pic:pic xmlns:pic="http://schemas.openxmlformats.org/drawingml/2006/picture">
+                  <pic:nvPicPr>
+                    <pic:cNvPr id="0" name="Picture 8"/>
+                    <pic:cNvPicPr>
+                      <a:picLocks noChangeAspect="1" noChangeArrowheads="1"/>
+                    </pic:cNvPicPr>
+                  </pic:nvPicPr>
+                  <pic:blipFill>
+                    <a:blip r:embed="rId48">
+                      <a:extLst>
+                        <a:ext uri="{28A0092B-C50C-407E-A947-70E740481C1C}">
+                          <a14:useLocalDpi xmlns:a14="http://schemas.microsoft.com/office/drawing/2010/main" val="0"/>
+                        </a:ext>
+                      </a:extLst>
+                    </a:blip>
+                    <a:srcRect/>
+                    <a:stretch>
+                      <a:fillRect/>
+                    </a:stretch>
+                  </pic:blipFill>
+                  <pic:spPr bwMode="auto">
+                    <a:xfrm>
+                      <a:off x="0" y="0"/>
+                      <a:ext cx="5731510" cy="2729230"/>
+                    </a:xfrm>
+                    <a:prstGeom prst="rect">
+                      <a:avLst/>
+                    </a:prstGeom>
+                    <a:noFill/>
+                    <a:ln>
+                      <a:noFill/>
+                    </a:ln>
+                  </pic:spPr>
+                </pic:pic>
+              </a:graphicData>
+            </a:graphic>
+          </wp:inline>
+        </w:drawing>
+      </w:r>
+    </w:p>
+    <w:p>
+      <w:r>
+        <w:rPr>
+          <w:highlight w:val="yellow"/>
+        </w:rPr>
+        <w:t>Note</w:t>
+      </w:r>
+      <w:r>
+        <w:t>: Modify the spring cloud &amp; spring boot versions</w:t>
+      </w:r>
+    </w:p>
+    <w:p>
+      <w:r>
+        <w:rPr>
+          <w:highlight w:val="yellow"/>
+        </w:rPr>
+        <w:t>application.yml</w:t>
+      </w:r>
+    </w:p>
+    <w:p>
+      <w:r>
+        <w:rPr>
+          <w:noProof/>
+        </w:rPr>
+        <w:lastRenderedPageBreak/>
+        <w:drawing>
+          <wp:inline distT="0" distB="0" distL="0" distR="0" wp14:anchorId="572B1A61" wp14:editId="19EF50EC">
+            <wp:extent cx="5727700" cy="2640965"/>
+            <wp:effectExtent l="0" t="0" r="6350" b="6985"/>
+            <wp:docPr id="43" name="Picture 43"/>
+            <wp:cNvGraphicFramePr>
+              <a:graphicFrameLocks xmlns:a="http://schemas.openxmlformats.org/drawingml/2006/main" noChangeAspect="1"/>
+            </wp:cNvGraphicFramePr>
+            <a:graphic xmlns:a="http://schemas.openxmlformats.org/drawingml/2006/main">
+              <a:graphicData uri="http://schemas.openxmlformats.org/drawingml/2006/picture">
+                <pic:pic xmlns:pic="http://schemas.openxmlformats.org/drawingml/2006/picture">
+                  <pic:nvPicPr>
+                    <pic:cNvPr id="0" name="Picture 10"/>
+                    <pic:cNvPicPr>
+                      <a:picLocks noChangeAspect="1" noChangeArrowheads="1"/>
+                    </pic:cNvPicPr>
+                  </pic:nvPicPr>
+                  <pic:blipFill>
+                    <a:blip r:embed="rId49">
+                      <a:extLst>
+                        <a:ext uri="{28A0092B-C50C-407E-A947-70E740481C1C}">
+                          <a14:useLocalDpi xmlns:a14="http://schemas.microsoft.com/office/drawing/2010/main" val="0"/>
+                        </a:ext>
+                      </a:extLst>
+                    </a:blip>
+                    <a:srcRect/>
+                    <a:stretch>
+                      <a:fillRect/>
+                    </a:stretch>
+                  </pic:blipFill>
+                  <pic:spPr bwMode="auto">
+                    <a:xfrm>
+                      <a:off x="0" y="0"/>
+                      <a:ext cx="5727700" cy="2640965"/>
+                    </a:xfrm>
+                    <a:prstGeom prst="rect">
+                      <a:avLst/>
+                    </a:prstGeom>
+                    <a:noFill/>
+                    <a:ln>
+                      <a:noFill/>
+                    </a:ln>
+                  </pic:spPr>
+                </pic:pic>
+              </a:graphicData>
+            </a:graphic>
+          </wp:inline>
+        </w:drawing>
+      </w:r>
+    </w:p>
+    <w:p>
+      <w:r>
+        <w:t>Here the spring boot application doesn’t still know that it must connect to this cloud location, hence we must use @EnableConfigServer</w:t>
+      </w:r>
+    </w:p>
+    <w:p>
+      <w:r>
+        <w:rPr>
+          <w:highlight w:val="yellow"/>
+        </w:rPr>
+        <w:t>ConfigServerAppApplication.java</w:t>
+      </w:r>
+    </w:p>
+    <w:p>
+      <w:r>
+        <w:rPr>
+          <w:noProof/>
+        </w:rPr>
+        <w:drawing>
+          <wp:inline distT="0" distB="0" distL="0" distR="0" wp14:anchorId="18B3D7E5" wp14:editId="2206EF96">
+            <wp:extent cx="5727700" cy="2311400"/>
+            <wp:effectExtent l="0" t="0" r="6350" b="0"/>
+            <wp:docPr id="44" name="Picture 44"/>
+            <wp:cNvGraphicFramePr>
+              <a:graphicFrameLocks xmlns:a="http://schemas.openxmlformats.org/drawingml/2006/main" noChangeAspect="1"/>
+            </wp:cNvGraphicFramePr>
+            <a:graphic xmlns:a="http://schemas.openxmlformats.org/drawingml/2006/main">
+              <a:graphicData uri="http://schemas.openxmlformats.org/drawingml/2006/picture">
+                <pic:pic xmlns:pic="http://schemas.openxmlformats.org/drawingml/2006/picture">
+                  <pic:nvPicPr>
+                    <pic:cNvPr id="0" name="Picture 11"/>
+                    <pic:cNvPicPr>
+                      <a:picLocks noChangeAspect="1" noChangeArrowheads="1"/>
+                    </pic:cNvPicPr>
+                  </pic:nvPicPr>
+                  <pic:blipFill>
+                    <a:blip r:embed="rId50">
+                      <a:extLst>
+                        <a:ext uri="{28A0092B-C50C-407E-A947-70E740481C1C}">
+                          <a14:useLocalDpi xmlns:a14="http://schemas.microsoft.com/office/drawing/2010/main" val="0"/>
+                        </a:ext>
+                      </a:extLst>
+                    </a:blip>
+                    <a:srcRect/>
+                    <a:stretch>
+                      <a:fillRect/>
+                    </a:stretch>
+                  </pic:blipFill>
+                  <pic:spPr bwMode="auto">
+                    <a:xfrm>
+                      <a:off x="0" y="0"/>
+                      <a:ext cx="5727700" cy="2311400"/>
+                    </a:xfrm>
+                    <a:prstGeom prst="rect">
+                      <a:avLst/>
+                    </a:prstGeom>
+                    <a:noFill/>
+                    <a:ln>
+                      <a:noFill/>
+                    </a:ln>
+                  </pic:spPr>
+                </pic:pic>
+              </a:graphicData>
+            </a:graphic>
+          </wp:inline>
+        </w:drawing>
+      </w:r>
+    </w:p>
+    <w:p>
+      <w:r>
+        <w:t>Launch the application so that it can connect to git/cloud, then create a microservice that connects to this application, to connect you must use the config server uri</w:t>
+      </w:r>
+      <w:r>
+        <w:t xml:space="preserve"> in the microserivce</w:t>
+      </w:r>
+      <w:r>
+        <w:t xml:space="preserve">: </w:t>
+      </w:r>
+      <w:hyperlink r:id="rId51" w:history="1">
+        <w:r>
+          <w:rPr>
+            <w:rStyle w:val="Hyperlink"/>
+          </w:rPr>
+          <w:t>http://localhsot:8888/</w:t>
+        </w:r>
+      </w:hyperlink>
+    </w:p>
+    <w:p>
+      <w:r>
+        <w:t xml:space="preserve"> </w:t>
+      </w:r>
+      <w:r>
+        <w:br/>
+      </w:r>
+    </w:p>
+    <w:p>
+      <w:r>
+        <w:rPr>
+          <w:highlight w:val="yellow"/>
+        </w:rPr>
+        <w:t>Config Client Project</w:t>
+      </w:r>
+    </w:p>
+    <w:p>
+      <w:r>
+        <w:rPr>
+          <w:noProof/>
+        </w:rPr>
+        <w:lastRenderedPageBreak/>
+        <w:drawing>
+          <wp:inline distT="0" distB="0" distL="0" distR="0" wp14:anchorId="063936D9" wp14:editId="1BFE4845">
+            <wp:extent cx="5727700" cy="2984500"/>
+            <wp:effectExtent l="0" t="0" r="6350" b="6350"/>
+            <wp:docPr id="46" name="Picture 46"/>
+            <wp:cNvGraphicFramePr>
+              <a:graphicFrameLocks xmlns:a="http://schemas.openxmlformats.org/drawingml/2006/main" noChangeAspect="1"/>
+            </wp:cNvGraphicFramePr>
+            <a:graphic xmlns:a="http://schemas.openxmlformats.org/drawingml/2006/main">
+              <a:graphicData uri="http://schemas.openxmlformats.org/drawingml/2006/picture">
+                <pic:pic xmlns:pic="http://schemas.openxmlformats.org/drawingml/2006/picture">
+                  <pic:nvPicPr>
+                    <pic:cNvPr id="0" name="Picture 13"/>
+                    <pic:cNvPicPr>
+                      <a:picLocks noChangeAspect="1" noChangeArrowheads="1"/>
+                    </pic:cNvPicPr>
+                  </pic:nvPicPr>
+                  <pic:blipFill>
+                    <a:blip r:embed="rId52">
+                      <a:extLst>
+                        <a:ext uri="{28A0092B-C50C-407E-A947-70E740481C1C}">
+                          <a14:useLocalDpi xmlns:a14="http://schemas.microsoft.com/office/drawing/2010/main" val="0"/>
+                        </a:ext>
+                      </a:extLst>
+                    </a:blip>
+                    <a:srcRect/>
+                    <a:stretch>
+                      <a:fillRect/>
+                    </a:stretch>
+                  </pic:blipFill>
+                  <pic:spPr bwMode="auto">
+                    <a:xfrm>
+                      <a:off x="0" y="0"/>
+                      <a:ext cx="5727700" cy="2984500"/>
+                    </a:xfrm>
+                    <a:prstGeom prst="rect">
+                      <a:avLst/>
+                    </a:prstGeom>
+                    <a:noFill/>
+                    <a:ln>
+                      <a:noFill/>
+                    </a:ln>
+                  </pic:spPr>
+                </pic:pic>
+              </a:graphicData>
+            </a:graphic>
+          </wp:inline>
+        </w:drawing>
+      </w:r>
+    </w:p>
+    <w:p>
+      <w:r>
+        <w:rPr>
+          <w:highlight w:val="yellow"/>
+        </w:rPr>
+        <w:t>Note:</w:t>
+      </w:r>
+      <w:r>
+        <w:t xml:space="preserve"> Modify the spring cloud &amp; boot versions.</w:t>
+      </w:r>
+    </w:p>
+    <w:p>
+      <w:r>
+        <w:t>Since the configuration file must be loaded in this microservice from the cloud config server, we must mention the configuration file name before application.yml/properties loads, hence we mention that name in the bootstrap.yml/properties.</w:t>
+      </w:r>
+    </w:p>
+    <w:p>
+      <w:r>
+        <w:rPr>
+          <w:highlight w:val="yellow"/>
+        </w:rPr>
+        <w:t>bootstrap.yml</w:t>
+      </w:r>
+    </w:p>
+    <w:p>
+      <w:r>
+        <w:rPr>
+          <w:noProof/>
+        </w:rPr>
+        <w:drawing>
+          <wp:inline distT="0" distB="0" distL="0" distR="0" wp14:anchorId="5F073DE0" wp14:editId="2346BD22">
+            <wp:extent cx="5731510" cy="2183130"/>
+            <wp:effectExtent l="0" t="0" r="2540" b="7620"/>
+            <wp:docPr id="47" name="Picture 47"/>
+            <wp:cNvGraphicFramePr>
+              <a:graphicFrameLocks xmlns:a="http://schemas.openxmlformats.org/drawingml/2006/main" noChangeAspect="1"/>
+            </wp:cNvGraphicFramePr>
+            <a:graphic xmlns:a="http://schemas.openxmlformats.org/drawingml/2006/main">
+              <a:graphicData uri="http://schemas.openxmlformats.org/drawingml/2006/picture">
+                <pic:pic xmlns:pic="http://schemas.openxmlformats.org/drawingml/2006/picture">
+                  <pic:nvPicPr>
+                    <pic:cNvPr id="0" name="Picture 14"/>
+                    <pic:cNvPicPr>
+                      <a:picLocks noChangeAspect="1" noChangeArrowheads="1"/>
+                    </pic:cNvPicPr>
+                  </pic:nvPicPr>
+                  <pic:blipFill>
+                    <a:blip r:embed="rId53">
+                      <a:extLst>
+                        <a:ext uri="{28A0092B-C50C-407E-A947-70E740481C1C}">
+                          <a14:useLocalDpi xmlns:a14="http://schemas.microsoft.com/office/drawing/2010/main" val="0"/>
+                        </a:ext>
+                      </a:extLst>
+                    </a:blip>
+                    <a:srcRect/>
+                    <a:stretch>
+                      <a:fillRect/>
+                    </a:stretch>
+                  </pic:blipFill>
+                  <pic:spPr bwMode="auto">
+                    <a:xfrm>
+                      <a:off x="0" y="0"/>
+                      <a:ext cx="5731510" cy="2183130"/>
+                    </a:xfrm>
+                    <a:prstGeom prst="rect">
+                      <a:avLst/>
+                    </a:prstGeom>
+                    <a:noFill/>
+                    <a:ln>
+                      <a:noFill/>
+                    </a:ln>
+                  </pic:spPr>
+                </pic:pic>
+              </a:graphicData>
+            </a:graphic>
+          </wp:inline>
+        </w:drawing>
+      </w:r>
+    </w:p>
+    <w:p>
+      <w:r>
+        <w:t>Now you can pull the configuration file that has user.message from 3 different files by just changing profiles.active</w:t>
+      </w:r>
+    </w:p>
+    <w:p>
+      <w:r>
+        <w:rPr>
+          <w:highlight w:val="yellow"/>
+        </w:rPr>
+        <w:t>application.yml</w:t>
+      </w:r>
+    </w:p>
+    <w:p>
+      <w:r>
+        <w:rPr>
+          <w:noProof/>
+        </w:rPr>
+        <w:drawing>
+          <wp:inline distT="0" distB="0" distL="0" distR="0" wp14:anchorId="39038A60" wp14:editId="46326173">
+            <wp:extent cx="3200400" cy="914400"/>
+            <wp:effectExtent l="0" t="0" r="0" b="0"/>
+            <wp:docPr id="48" name="Picture 48"/>
+            <wp:cNvGraphicFramePr>
+              <a:graphicFrameLocks xmlns:a="http://schemas.openxmlformats.org/drawingml/2006/main" noChangeAspect="1"/>
+            </wp:cNvGraphicFramePr>
+            <a:graphic xmlns:a="http://schemas.openxmlformats.org/drawingml/2006/main">
+              <a:graphicData uri="http://schemas.openxmlformats.org/drawingml/2006/picture">
+                <pic:pic xmlns:pic="http://schemas.openxmlformats.org/drawingml/2006/picture">
+                  <pic:nvPicPr>
+                    <pic:cNvPr id="0" name="Picture 15"/>
+                    <pic:cNvPicPr>
+                      <a:picLocks noChangeAspect="1" noChangeArrowheads="1"/>
+                    </pic:cNvPicPr>
+                  </pic:nvPicPr>
+                  <pic:blipFill>
+                    <a:blip r:embed="rId54">
+                      <a:extLst>
+                        <a:ext uri="{28A0092B-C50C-407E-A947-70E740481C1C}">
+                          <a14:useLocalDpi xmlns:a14="http://schemas.microsoft.com/office/drawing/2010/main" val="0"/>
+                        </a:ext>
+                      </a:extLst>
+                    </a:blip>
+                    <a:srcRect/>
+                    <a:stretch>
+                      <a:fillRect/>
+                    </a:stretch>
+                  </pic:blipFill>
+                  <pic:spPr bwMode="auto">
+                    <a:xfrm>
+                      <a:off x="0" y="0"/>
+                      <a:ext cx="3200400" cy="914400"/>
+                    </a:xfrm>
+                    <a:prstGeom prst="rect">
+                      <a:avLst/>
+                    </a:prstGeom>
+                    <a:noFill/>
+                    <a:ln>
+                      <a:noFill/>
+                    </a:ln>
+                  </pic:spPr>
+                </pic:pic>
+              </a:graphicData>
+            </a:graphic>
+          </wp:inline>
+        </w:drawing>
+      </w:r>
+    </w:p>
+    <w:p>
+      <w:r>
+        <w:rPr>
+          <w:highlight w:val="yellow"/>
+        </w:rPr>
+        <w:t>ConfigClientAppApplication.java</w:t>
+      </w:r>
+    </w:p>
+    <w:p>
+      <w:r>
+        <w:rPr>
+          <w:noProof/>
+        </w:rPr>
+        <w:lastRenderedPageBreak/>
+        <w:drawing>
+          <wp:inline distT="0" distB="0" distL="0" distR="0" wp14:anchorId="489EEFCE" wp14:editId="07A49575">
+            <wp:extent cx="5727700" cy="2720975"/>
+            <wp:effectExtent l="0" t="0" r="6350" b="3175"/>
+            <wp:docPr id="49" name="Picture 49"/>
+            <wp:cNvGraphicFramePr>
+              <a:graphicFrameLocks xmlns:a="http://schemas.openxmlformats.org/drawingml/2006/main" noChangeAspect="1"/>
+            </wp:cNvGraphicFramePr>
+            <a:graphic xmlns:a="http://schemas.openxmlformats.org/drawingml/2006/main">
+              <a:graphicData uri="http://schemas.openxmlformats.org/drawingml/2006/picture">
+                <pic:pic xmlns:pic="http://schemas.openxmlformats.org/drawingml/2006/picture">
+                  <pic:nvPicPr>
+                    <pic:cNvPr id="0" name="Picture 16"/>
+                    <pic:cNvPicPr>
+                      <a:picLocks noChangeAspect="1" noChangeArrowheads="1"/>
+                    </pic:cNvPicPr>
+                  </pic:nvPicPr>
+                  <pic:blipFill>
+                    <a:blip r:embed="rId55">
+                      <a:extLst>
+                        <a:ext uri="{28A0092B-C50C-407E-A947-70E740481C1C}">
+                          <a14:useLocalDpi xmlns:a14="http://schemas.microsoft.com/office/drawing/2010/main" val="0"/>
+                        </a:ext>
+                      </a:extLst>
+                    </a:blip>
+                    <a:srcRect/>
+                    <a:stretch>
+                      <a:fillRect/>
+                    </a:stretch>
+                  </pic:blipFill>
+                  <pic:spPr bwMode="auto">
+                    <a:xfrm>
+                      <a:off x="0" y="0"/>
+                      <a:ext cx="5727700" cy="2720975"/>
+                    </a:xfrm>
+                    <a:prstGeom prst="rect">
+                      <a:avLst/>
+                    </a:prstGeom>
+                    <a:noFill/>
+                    <a:ln>
+                      <a:noFill/>
+                    </a:ln>
+                  </pic:spPr>
+                </pic:pic>
+              </a:graphicData>
+            </a:graphic>
+          </wp:inline>
+        </w:drawing>
+      </w:r>
+    </w:p>
+    <w:p>
+      <w:r>
+        <w:t>Now you can pull the property files and also you can read the property and inject to the variable using @Value(${propertyName})</w:t>
+      </w:r>
+    </w:p>
+    <w:p>
+      <w:r>
+        <w:rPr>
+          <w:highlight w:val="yellow"/>
+        </w:rPr>
+        <w:t>MessageBean.java</w:t>
+      </w:r>
+    </w:p>
+    <w:p>
+      <w:r>
+        <w:rPr>
+          <w:noProof/>
+        </w:rPr>
+        <w:drawing>
+          <wp:inline distT="0" distB="0" distL="0" distR="0" wp14:anchorId="30D38518" wp14:editId="68780A38">
+            <wp:extent cx="5720715" cy="2713990"/>
+            <wp:effectExtent l="0" t="0" r="0" b="0"/>
+            <wp:docPr id="50" name="Picture 50"/>
+            <wp:cNvGraphicFramePr>
+              <a:graphicFrameLocks xmlns:a="http://schemas.openxmlformats.org/drawingml/2006/main" noChangeAspect="1"/>
+            </wp:cNvGraphicFramePr>
+            <a:graphic xmlns:a="http://schemas.openxmlformats.org/drawingml/2006/main">
+              <a:graphicData uri="http://schemas.openxmlformats.org/drawingml/2006/picture">
+                <pic:pic xmlns:pic="http://schemas.openxmlformats.org/drawingml/2006/picture">
+                  <pic:nvPicPr>
+                    <pic:cNvPr id="0" name="Picture 17"/>
+                    <pic:cNvPicPr>
+                      <a:picLocks noChangeAspect="1" noChangeArrowheads="1"/>
+                    </pic:cNvPicPr>
+                  </pic:nvPicPr>
+                  <pic:blipFill>
+                    <a:blip r:embed="rId56">
+                      <a:extLst>
+                        <a:ext uri="{28A0092B-C50C-407E-A947-70E740481C1C}">
+                          <a14:useLocalDpi xmlns:a14="http://schemas.microsoft.com/office/drawing/2010/main" val="0"/>
+                        </a:ext>
+                      </a:extLst>
+                    </a:blip>
+                    <a:srcRect/>
+                    <a:stretch>
+                      <a:fillRect/>
+                    </a:stretch>
+                  </pic:blipFill>
+                  <pic:spPr bwMode="auto">
+                    <a:xfrm>
+                      <a:off x="0" y="0"/>
+                      <a:ext cx="5720715" cy="2713990"/>
+                    </a:xfrm>
+                    <a:prstGeom prst="rect">
+                      <a:avLst/>
+                    </a:prstGeom>
+                    <a:noFill/>
+                    <a:ln>
+                      <a:noFill/>
+                    </a:ln>
+                  </pic:spPr>
+                </pic:pic>
+              </a:graphicData>
+            </a:graphic>
+          </wp:inline>
+        </w:drawing>
+      </w:r>
+    </w:p>
+    <w:p>
+      <w:r>
+        <w:rPr>
+          <w:highlight w:val="yellow"/>
+        </w:rPr>
+        <w:t>Now you can create a rest controller to see the message</w:t>
+      </w:r>
+    </w:p>
+    <w:p>
+      <w:r>
+        <w:rPr>
+          <w:highlight w:val="yellow"/>
+        </w:rPr>
+        <w:t>ConfigController.java</w:t>
+      </w:r>
+    </w:p>
+    <w:p>
+      <w:r>
+        <w:rPr>
+          <w:noProof/>
+        </w:rPr>
+        <w:lastRenderedPageBreak/>
+        <w:drawing>
+          <wp:inline distT="0" distB="0" distL="0" distR="0" wp14:anchorId="35C983D9" wp14:editId="44629951">
+            <wp:extent cx="5720715" cy="2816225"/>
+            <wp:effectExtent l="0" t="0" r="0" b="3175"/>
+            <wp:docPr id="51" name="Picture 51"/>
+            <wp:cNvGraphicFramePr>
+              <a:graphicFrameLocks xmlns:a="http://schemas.openxmlformats.org/drawingml/2006/main" noChangeAspect="1"/>
+            </wp:cNvGraphicFramePr>
+            <a:graphic xmlns:a="http://schemas.openxmlformats.org/drawingml/2006/main">
+              <a:graphicData uri="http://schemas.openxmlformats.org/drawingml/2006/picture">
+                <pic:pic xmlns:pic="http://schemas.openxmlformats.org/drawingml/2006/picture">
+                  <pic:nvPicPr>
+                    <pic:cNvPr id="0" name="Picture 18"/>
+                    <pic:cNvPicPr>
+                      <a:picLocks noChangeAspect="1" noChangeArrowheads="1"/>
+                    </pic:cNvPicPr>
+                  </pic:nvPicPr>
+                  <pic:blipFill>
+                    <a:blip r:embed="rId57">
+                      <a:extLst>
+                        <a:ext uri="{28A0092B-C50C-407E-A947-70E740481C1C}">
+                          <a14:useLocalDpi xmlns:a14="http://schemas.microsoft.com/office/drawing/2010/main" val="0"/>
+                        </a:ext>
+                      </a:extLst>
+                    </a:blip>
+                    <a:srcRect/>
+                    <a:stretch>
+                      <a:fillRect/>
+                    </a:stretch>
+                  </pic:blipFill>
+                  <pic:spPr bwMode="auto">
+                    <a:xfrm>
+                      <a:off x="0" y="0"/>
+                      <a:ext cx="5720715" cy="2816225"/>
+                    </a:xfrm>
+                    <a:prstGeom prst="rect">
+                      <a:avLst/>
+                    </a:prstGeom>
+                    <a:noFill/>
+                    <a:ln>
+                      <a:noFill/>
+                    </a:ln>
+                  </pic:spPr>
+                </pic:pic>
+              </a:graphicData>
+            </a:graphic>
+          </wp:inline>
+        </w:drawing>
+      </w:r>
+    </w:p>
+    <w:p>
+      <w:r>
+        <w:t>Now you can run this application which picks the configuration file from the cloud, which you can see in the eclipse console.</w:t>
+      </w:r>
+    </w:p>
+    <w:p>
+      <w:r>
+        <w:rPr>
+          <w:noProof/>
+        </w:rPr>
+        <w:drawing>
+          <wp:inline distT="0" distB="0" distL="0" distR="0" wp14:anchorId="4B948AAA" wp14:editId="1F7669AE">
+            <wp:extent cx="5731510" cy="2365375"/>
+            <wp:effectExtent l="0" t="0" r="2540" b="0"/>
+            <wp:docPr id="52" name="Picture 52"/>
+            <wp:cNvGraphicFramePr>
+              <a:graphicFrameLocks xmlns:a="http://schemas.openxmlformats.org/drawingml/2006/main" noChangeAspect="1"/>
+            </wp:cNvGraphicFramePr>
+            <a:graphic xmlns:a="http://schemas.openxmlformats.org/drawingml/2006/main">
+              <a:graphicData uri="http://schemas.openxmlformats.org/drawingml/2006/picture">
+                <pic:pic xmlns:pic="http://schemas.openxmlformats.org/drawingml/2006/picture">
+                  <pic:nvPicPr>
+                    <pic:cNvPr id="0" name="Picture 19"/>
+                    <pic:cNvPicPr>
+                      <a:picLocks noChangeAspect="1" noChangeArrowheads="1"/>
+                    </pic:cNvPicPr>
+                  </pic:nvPicPr>
+                  <pic:blipFill>
+                    <a:blip r:embed="rId58">
+                      <a:extLst>
+                        <a:ext uri="{28A0092B-C50C-407E-A947-70E740481C1C}">
+                          <a14:useLocalDpi xmlns:a14="http://schemas.microsoft.com/office/drawing/2010/main" val="0"/>
+                        </a:ext>
+                      </a:extLst>
+                    </a:blip>
+                    <a:srcRect/>
+                    <a:stretch>
+                      <a:fillRect/>
+                    </a:stretch>
+                  </pic:blipFill>
+                  <pic:spPr bwMode="auto">
+                    <a:xfrm>
+                      <a:off x="0" y="0"/>
+                      <a:ext cx="5731510" cy="2365375"/>
+                    </a:xfrm>
+                    <a:prstGeom prst="rect">
+                      <a:avLst/>
+                    </a:prstGeom>
+                    <a:noFill/>
+                    <a:ln>
+                      <a:noFill/>
+                    </a:ln>
+                  </pic:spPr>
+                </pic:pic>
+              </a:graphicData>
+            </a:graphic>
+          </wp:inline>
+        </w:drawing>
+      </w:r>
+    </w:p>
+    <w:p>
+      <w:r>
+        <w:rPr>
+          <w:highlight w:val="yellow"/>
+        </w:rPr>
+        <w:t>Now call the webservice using the url to see the development configuration file message</w:t>
+      </w:r>
+    </w:p>
+    <w:p>
+      <w:r>
+        <w:rPr>
+          <w:noProof/>
+        </w:rPr>
+        <w:drawing>
+          <wp:inline distT="0" distB="0" distL="0" distR="0" wp14:anchorId="641E1CF5" wp14:editId="53A92C06">
+            <wp:extent cx="5727700" cy="1009650"/>
+            <wp:effectExtent l="0" t="0" r="6350" b="0"/>
+            <wp:docPr id="53" name="Picture 53"/>
+            <wp:cNvGraphicFramePr>
+              <a:graphicFrameLocks xmlns:a="http://schemas.openxmlformats.org/drawingml/2006/main" noChangeAspect="1"/>
+            </wp:cNvGraphicFramePr>
+            <a:graphic xmlns:a="http://schemas.openxmlformats.org/drawingml/2006/main">
+              <a:graphicData uri="http://schemas.openxmlformats.org/drawingml/2006/picture">
+                <pic:pic xmlns:pic="http://schemas.openxmlformats.org/drawingml/2006/picture">
+                  <pic:nvPicPr>
+                    <pic:cNvPr id="0" name="Picture 20"/>
+                    <pic:cNvPicPr>
+                      <a:picLocks noChangeAspect="1" noChangeArrowheads="1"/>
+                    </pic:cNvPicPr>
+                  </pic:nvPicPr>
+                  <pic:blipFill>
+                    <a:blip r:embed="rId59">
+                      <a:extLst>
+                        <a:ext uri="{28A0092B-C50C-407E-A947-70E740481C1C}">
+                          <a14:useLocalDpi xmlns:a14="http://schemas.microsoft.com/office/drawing/2010/main" val="0"/>
+                        </a:ext>
+                      </a:extLst>
+                    </a:blip>
+                    <a:srcRect/>
+                    <a:stretch>
+                      <a:fillRect/>
+                    </a:stretch>
+                  </pic:blipFill>
+                  <pic:spPr bwMode="auto">
+                    <a:xfrm>
+                      <a:off x="0" y="0"/>
+                      <a:ext cx="5727700" cy="1009650"/>
+                    </a:xfrm>
+                    <a:prstGeom prst="rect">
+                      <a:avLst/>
+                    </a:prstGeom>
+                    <a:noFill/>
+                    <a:ln>
+                      <a:noFill/>
+                    </a:ln>
+                  </pic:spPr>
+                </pic:pic>
+              </a:graphicData>
+            </a:graphic>
+          </wp:inline>
+        </w:drawing>
+      </w:r>
+    </w:p>
+    <w:p>
+      <w:r>
+        <w:t>If you want to connect to database you can have those information in the GIT and your microservice can pull your configuration, but the microservice must have spring data jpa, mysql connector libraries.</w:t>
+      </w:r>
+    </w:p>
+    <w:p>
+      <w:r>
+        <w:rPr>
+          <w:highlight w:val="yellow"/>
+        </w:rPr>
+        <w:t>Note:</w:t>
+      </w:r>
+      <w:r>
+        <w:t xml:space="preserve"> You can run this application using jar file so that you can pull the configuration at runtime while launching</w:t>
+      </w:r>
+    </w:p>
+    <w:p/>
+    <w:p>
+      <w:r>
+        <w:rPr>
+          <w:noProof/>
+        </w:rPr>
+        <w:lastRenderedPageBreak/>
+        <w:drawing>
+          <wp:inline distT="0" distB="0" distL="0" distR="0" wp14:anchorId="428408D4" wp14:editId="0B76E60E">
+            <wp:extent cx="5720715" cy="2106930"/>
+            <wp:effectExtent l="0" t="0" r="0" b="7620"/>
+            <wp:docPr id="54" name="Picture 54"/>
+            <wp:cNvGraphicFramePr>
+              <a:graphicFrameLocks xmlns:a="http://schemas.openxmlformats.org/drawingml/2006/main" noChangeAspect="1"/>
+            </wp:cNvGraphicFramePr>
+            <a:graphic xmlns:a="http://schemas.openxmlformats.org/drawingml/2006/main">
+              <a:graphicData uri="http://schemas.openxmlformats.org/drawingml/2006/picture">
+                <pic:pic xmlns:pic="http://schemas.openxmlformats.org/drawingml/2006/picture">
+                  <pic:nvPicPr>
+                    <pic:cNvPr id="0" name="Picture 21"/>
+                    <pic:cNvPicPr>
+                      <a:picLocks noChangeAspect="1" noChangeArrowheads="1"/>
+                    </pic:cNvPicPr>
+                  </pic:nvPicPr>
+                  <pic:blipFill>
+                    <a:blip r:embed="rId60">
+                      <a:extLst>
+                        <a:ext uri="{28A0092B-C50C-407E-A947-70E740481C1C}">
+                          <a14:useLocalDpi xmlns:a14="http://schemas.microsoft.com/office/drawing/2010/main" val="0"/>
+                        </a:ext>
+                      </a:extLst>
+                    </a:blip>
+                    <a:srcRect/>
+                    <a:stretch>
+                      <a:fillRect/>
+                    </a:stretch>
+                  </pic:blipFill>
+                  <pic:spPr bwMode="auto">
+                    <a:xfrm>
+                      <a:off x="0" y="0"/>
+                      <a:ext cx="5720715" cy="2106930"/>
+                    </a:xfrm>
+                    <a:prstGeom prst="rect">
+                      <a:avLst/>
+                    </a:prstGeom>
+                    <a:noFill/>
+                    <a:ln>
+                      <a:noFill/>
+                    </a:ln>
+                  </pic:spPr>
+                </pic:pic>
+              </a:graphicData>
+            </a:graphic>
+          </wp:inline>
+        </w:drawing>
+      </w:r>
+    </w:p>
+    <w:p>
+      <w:r>
+        <w:rPr>
+          <w:highlight w:val="yellow"/>
+        </w:rPr>
+        <w:t>Output:</w:t>
+      </w:r>
+    </w:p>
+    <w:p>
+      <w:r>
+        <w:rPr>
+          <w:noProof/>
+        </w:rPr>
+        <w:drawing>
+          <wp:inline distT="0" distB="0" distL="0" distR="0" wp14:anchorId="7272BB30" wp14:editId="4AF28429">
+            <wp:extent cx="3576955" cy="1550670"/>
+            <wp:effectExtent l="0" t="0" r="4445" b="0"/>
+            <wp:docPr id="55" name="Picture 55"/>
+            <wp:cNvGraphicFramePr>
+              <a:graphicFrameLocks xmlns:a="http://schemas.openxmlformats.org/drawingml/2006/main" noChangeAspect="1"/>
+            </wp:cNvGraphicFramePr>
+            <a:graphic xmlns:a="http://schemas.openxmlformats.org/drawingml/2006/main">
+              <a:graphicData uri="http://schemas.openxmlformats.org/drawingml/2006/picture">
+                <pic:pic xmlns:pic="http://schemas.openxmlformats.org/drawingml/2006/picture">
+                  <pic:nvPicPr>
+                    <pic:cNvPr id="0" name="Picture 22"/>
+                    <pic:cNvPicPr>
+                      <a:picLocks noChangeAspect="1" noChangeArrowheads="1"/>
+                    </pic:cNvPicPr>
+                  </pic:nvPicPr>
+                  <pic:blipFill>
+                    <a:blip r:embed="rId61">
+                      <a:extLst>
+                        <a:ext uri="{28A0092B-C50C-407E-A947-70E740481C1C}">
+                          <a14:useLocalDpi xmlns:a14="http://schemas.microsoft.com/office/drawing/2010/main" val="0"/>
+                        </a:ext>
+                      </a:extLst>
+                    </a:blip>
+                    <a:srcRect/>
+                    <a:stretch>
+                      <a:fillRect/>
+                    </a:stretch>
+                  </pic:blipFill>
+                  <pic:spPr bwMode="auto">
+                    <a:xfrm>
+                      <a:off x="0" y="0"/>
+                      <a:ext cx="3576955" cy="1550670"/>
+                    </a:xfrm>
+                    <a:prstGeom prst="rect">
+                      <a:avLst/>
+                    </a:prstGeom>
+                    <a:noFill/>
+                    <a:ln>
+                      <a:noFill/>
+                    </a:ln>
+                  </pic:spPr>
+                </pic:pic>
+              </a:graphicData>
+            </a:graphic>
+          </wp:inline>
+        </w:drawing>
+      </w:r>
+    </w:p>
+    <w:p/>
+    <w:p>
+      <w:r>
+        <w:rPr>
+          <w:highlight w:val="yellow"/>
+        </w:rPr>
+        <w:t>Activity:</w:t>
+      </w:r>
+      <w:r>
+        <w:t xml:space="preserve"> </w:t>
+      </w:r>
+    </w:p>
+    <w:p>
+      <w:pPr>
+        <w:pStyle w:val="ListParagraph"/>
+        <w:numPr>
+          <w:ilvl w:val="0"/>
+          <w:numId w:val="2"/>
+        </w:numPr>
+      </w:pPr>
+      <w:r>
+        <w:t>Configuration the microservice to pull the datasource informations from the cloud config server</w:t>
+      </w:r>
+    </w:p>
+    <w:p>
+      <w:pPr>
+        <w:pStyle w:val="ListParagraph"/>
+        <w:numPr>
+          <w:ilvl w:val="0"/>
+          <w:numId w:val="2"/>
+        </w:numPr>
+      </w:pPr>
+      <w:r>
+        <w:t>Ensure there are spring data jpa &amp; mysql connector library.</w:t>
+      </w:r>
+    </w:p>
+    <w:p>
+      <w:pPr>
+        <w:pStyle w:val="ListParagraph"/>
+        <w:numPr>
+          <w:ilvl w:val="0"/>
+          <w:numId w:val="2"/>
+        </w:numPr>
+      </w:pPr>
+      <w:r>
+        <w:t xml:space="preserve">Test some crud operations </w:t>
       </w:r>
     </w:p>
     <w:p/>

</xml_diff>